<commit_message>
Adding new R script for 2nd analysis
</commit_message>
<xml_diff>
--- a/Case Study Report from Google Data Analytics Certification.docx
+++ b/Case Study Report from Google Data Analytics Certification.docx
@@ -567,33 +567,6 @@
     </w:p>
     <w:p>
       <w:pPr>
-        <w:spacing w:after="0"/>
-        <w:rPr>
-          <w:b/>
-          <w:bCs/>
-        </w:rPr>
-      </w:pPr>
-    </w:p>
-    <w:p>
-      <w:pPr>
-        <w:spacing w:after="0"/>
-        <w:rPr>
-          <w:b/>
-          <w:bCs/>
-        </w:rPr>
-      </w:pPr>
-    </w:p>
-    <w:p>
-      <w:pPr>
-        <w:spacing w:after="0"/>
-        <w:rPr>
-          <w:b/>
-          <w:bCs/>
-        </w:rPr>
-      </w:pPr>
-    </w:p>
-    <w:p>
-      <w:pPr>
         <w:spacing w:after="0" w:line="240" w:lineRule="auto"/>
         <w:rPr>
           <w:b/>
@@ -616,6 +589,7 @@
           <w:bCs/>
           <w:sz w:val="26"/>
         </w:rPr>
+        <w:lastRenderedPageBreak/>
         <w:t>Results</w:t>
       </w:r>
     </w:p>

</xml_diff>

<commit_message>
adding new analysis to report
</commit_message>
<xml_diff>
--- a/Case Study Report from Google Data Analytics Certification.docx
+++ b/Case Study Report from Google Data Analytics Certification.docx
@@ -16,7 +16,14 @@
           <w:b/>
           <w:bCs/>
         </w:rPr>
-        <w:t xml:space="preserve">Guided Project: </w:t>
+        <w:t>R</w:t>
+      </w:r>
+      <w:r>
+        <w:rPr>
+          <w:b/>
+          <w:bCs/>
+        </w:rPr>
+        <w:t xml:space="preserve"> Project: </w:t>
       </w:r>
       <w:r>
         <w:rPr>
@@ -92,19 +99,46 @@
         <w:t xml:space="preserve">To understand how annual members and casual rider differ in their duration of ride length throughout the week. </w:t>
       </w:r>
       <w:r>
+        <w:t>This study</w:t>
+      </w:r>
+      <w:r>
+        <w:t xml:space="preserve"> calculates </w:t>
+      </w:r>
+      <w:r>
+        <w:t xml:space="preserve">the average length duration of casual riders and annual members </w:t>
+      </w:r>
+      <w:r>
+        <w:t xml:space="preserve">on each day of the week </w:t>
+      </w:r>
+      <w:r>
+        <w:t xml:space="preserve">from April 2019 to March 2020. </w:t>
+      </w:r>
+      <w:r>
+        <w:t xml:space="preserve">We also identified the most </w:t>
+      </w:r>
+      <w:r>
+        <w:t xml:space="preserve">popular </w:t>
+      </w:r>
+      <w:r>
+        <w:t xml:space="preserve">start station </w:t>
+      </w:r>
+      <w:r>
+        <w:t>that casual riders visit</w:t>
+      </w:r>
+      <w:r>
+        <w:t xml:space="preserve"> on each day of the week. </w:t>
+      </w:r>
+      <w:r>
         <w:t xml:space="preserve">This study </w:t>
       </w:r>
       <w:r>
-        <w:t>identified</w:t>
-      </w:r>
-      <w:r>
-        <w:t xml:space="preserve"> the average length duration of casual riders and annual members each day from April 2019 to March 2020. This study </w:t>
-      </w:r>
-      <w:r>
         <w:t>also identified</w:t>
       </w:r>
       <w:r>
-        <w:t xml:space="preserve"> 3 recommendations after analysis. </w:t>
+        <w:t xml:space="preserve"> 3 recommendations</w:t>
+      </w:r>
+      <w:r>
+        <w:t xml:space="preserve"> for achieving the business task, aided with the results of the analysis. </w:t>
       </w:r>
     </w:p>
     <w:p>
@@ -176,6 +210,11 @@
       <w:r>
         <w:t xml:space="preserve">Lily Moreno (directing manager), the president of the company and the executive team. </w:t>
       </w:r>
+    </w:p>
+    <w:p>
+      <w:pPr>
+        <w:spacing w:after="0"/>
+      </w:pPr>
     </w:p>
     <w:p>
       <w:pPr>
@@ -531,116 +570,86 @@
     </w:p>
     <w:p>
       <w:pPr>
+        <w:spacing w:after="0" w:line="240" w:lineRule="auto"/>
+        <w:rPr>
+          <w:b/>
+          <w:bCs/>
+        </w:rPr>
+      </w:pPr>
+    </w:p>
+    <w:p>
+      <w:pPr>
+        <w:spacing w:after="0" w:line="240" w:lineRule="auto"/>
+        <w:rPr>
+          <w:b/>
+          <w:bCs/>
+          <w:sz w:val="26"/>
+        </w:rPr>
+      </w:pPr>
+      <w:r>
+        <w:rPr>
+          <w:b/>
+          <w:bCs/>
+          <w:sz w:val="26"/>
+        </w:rPr>
+        <w:t>Results</w:t>
+      </w:r>
+    </w:p>
+    <w:p>
+      <w:pPr>
+        <w:spacing w:after="0" w:line="240" w:lineRule="auto"/>
+        <w:rPr>
+          <w:b/>
+          <w:bCs/>
+          <w:sz w:val="26"/>
+        </w:rPr>
+      </w:pPr>
+    </w:p>
+    <w:p>
+      <w:pPr>
+        <w:spacing w:after="0" w:line="276" w:lineRule="auto"/>
+      </w:pPr>
+      <w:r>
+        <w:t>Throughout April 2019 to March 2020, there were a total of 2973860 member rides and 902182 casual rides</w:t>
+      </w:r>
+      <w:r>
+        <w:t xml:space="preserve">. </w:t>
+      </w:r>
+      <w:r>
+        <w:t xml:space="preserve">The highest number of </w:t>
+      </w:r>
+      <w:r>
+        <w:t xml:space="preserve">member rides are on Tuesday, and casual rides are on Saturday. </w:t>
+      </w:r>
+      <w:r>
+        <w:t xml:space="preserve">Casual riders have a higher average trip duration (59 minutes) compared to member riders (14 minutes). </w:t>
+      </w:r>
+      <w:r>
+        <w:t xml:space="preserve">In Figure 1, casual riders have the highest average trip duration for all days of the week. </w:t>
+      </w:r>
+    </w:p>
+    <w:p>
+      <w:pPr>
+        <w:spacing w:after="0" w:line="240" w:lineRule="auto"/>
+        <w:rPr>
+          <w:b/>
+          <w:bCs/>
+        </w:rPr>
+      </w:pPr>
+    </w:p>
+    <w:p>
+      <w:pPr>
         <w:spacing w:after="0"/>
-        <w:rPr>
-          <w:b/>
-          <w:bCs/>
-        </w:rPr>
-      </w:pPr>
-    </w:p>
-    <w:p>
-      <w:pPr>
-        <w:spacing w:after="0"/>
-        <w:rPr>
-          <w:b/>
-          <w:bCs/>
-        </w:rPr>
-      </w:pPr>
-    </w:p>
-    <w:p>
-      <w:pPr>
-        <w:spacing w:after="0"/>
-        <w:rPr>
-          <w:b/>
-          <w:bCs/>
-        </w:rPr>
-      </w:pPr>
-    </w:p>
-    <w:p>
-      <w:pPr>
-        <w:spacing w:after="0"/>
-        <w:rPr>
-          <w:b/>
-          <w:bCs/>
-        </w:rPr>
-      </w:pPr>
-    </w:p>
-    <w:p>
-      <w:pPr>
-        <w:spacing w:after="0" w:line="240" w:lineRule="auto"/>
-        <w:rPr>
-          <w:b/>
-          <w:bCs/>
-        </w:rPr>
-      </w:pPr>
-    </w:p>
-    <w:p>
-      <w:pPr>
-        <w:spacing w:after="0" w:line="240" w:lineRule="auto"/>
-        <w:rPr>
-          <w:b/>
-          <w:bCs/>
-          <w:sz w:val="26"/>
-        </w:rPr>
-      </w:pPr>
-      <w:r>
-        <w:rPr>
-          <w:b/>
-          <w:bCs/>
-          <w:sz w:val="26"/>
-        </w:rPr>
-        <w:lastRenderedPageBreak/>
-        <w:t>Results</w:t>
-      </w:r>
-    </w:p>
-    <w:p>
-      <w:pPr>
-        <w:spacing w:after="0" w:line="240" w:lineRule="auto"/>
-        <w:rPr>
-          <w:b/>
-          <w:bCs/>
-          <w:sz w:val="26"/>
-        </w:rPr>
-      </w:pPr>
-    </w:p>
-    <w:p>
-      <w:pPr>
-        <w:spacing w:after="0" w:line="276" w:lineRule="auto"/>
-      </w:pPr>
-      <w:r>
-        <w:t>Throughout April 2019 to March 2020, there were a total of 2973860 member rides and 902182 casual rides</w:t>
-      </w:r>
-      <w:r>
-        <w:t xml:space="preserve">. </w:t>
-      </w:r>
-      <w:r>
-        <w:t xml:space="preserve">The highest number of </w:t>
-      </w:r>
-      <w:r>
-        <w:t xml:space="preserve">member rides are on Tuesday, and casual rides are on Saturday. </w:t>
-      </w:r>
-      <w:r>
-        <w:t xml:space="preserve">Casual riders have a higher average trip duration (59 minutes) compared to member riders (14 minutes). </w:t>
-      </w:r>
-      <w:r>
-        <w:t xml:space="preserve">In Figure 1, casual riders have the highest average trip duration for all days of the week. </w:t>
-      </w:r>
-    </w:p>
-    <w:p>
-      <w:pPr>
-        <w:spacing w:after="0" w:line="240" w:lineRule="auto"/>
-        <w:rPr>
-          <w:b/>
-          <w:bCs/>
-        </w:rPr>
-      </w:pPr>
-    </w:p>
-    <w:p>
-      <w:pPr>
-        <w:spacing w:after="0"/>
-      </w:pPr>
-      <w:r>
-        <w:t>Table 1. Average trip duration and number of rides for all riders from April 2019 to March 2020</w:t>
+      </w:pPr>
+      <w:r>
+        <w:rPr>
+          <w:b/>
+          <w:bCs/>
+        </w:rPr>
+        <w:t>Table 1.</w:t>
+      </w:r>
+      <w:r>
+        <w:t xml:space="preserve"> Average trip duration and number of rides for all riders from April 2019 to March 2020</w:t>
       </w:r>
     </w:p>
     <w:tbl>
@@ -671,8 +680,23 @@
               <w:bottom w:val="single" w:sz="8" w:space="0" w:color="auto"/>
               <w:right w:val="nil"/>
             </w:tcBorders>
-          </w:tcPr>
-          <w:p/>
+            <w:vAlign w:val="center"/>
+          </w:tcPr>
+          <w:p>
+            <w:pPr>
+              <w:rPr>
+                <w:b/>
+                <w:bCs/>
+              </w:rPr>
+            </w:pPr>
+            <w:r>
+              <w:rPr>
+                <w:b/>
+                <w:bCs/>
+              </w:rPr>
+              <w:t>Day of week</w:t>
+            </w:r>
+          </w:p>
         </w:tc>
         <w:tc>
           <w:tcPr>
@@ -2102,6 +2126,1725 @@
           <w:sz w:val="26"/>
         </w:rPr>
       </w:pPr>
+    </w:p>
+    <w:p>
+      <w:pPr>
+        <w:spacing w:after="0"/>
+        <w:rPr>
+          <w:b/>
+          <w:bCs/>
+          <w:sz w:val="26"/>
+        </w:rPr>
+      </w:pPr>
+    </w:p>
+    <w:p>
+      <w:pPr>
+        <w:spacing w:after="0"/>
+        <w:rPr>
+          <w:b/>
+          <w:bCs/>
+          <w:sz w:val="26"/>
+        </w:rPr>
+      </w:pPr>
+    </w:p>
+    <w:p>
+      <w:pPr>
+        <w:spacing w:after="0"/>
+        <w:rPr>
+          <w:b/>
+          <w:bCs/>
+          <w:sz w:val="26"/>
+        </w:rPr>
+      </w:pPr>
+    </w:p>
+    <w:p>
+      <w:pPr>
+        <w:spacing w:after="0"/>
+        <w:rPr>
+          <w:b/>
+          <w:bCs/>
+          <w:sz w:val="26"/>
+        </w:rPr>
+      </w:pPr>
+    </w:p>
+    <w:p>
+      <w:pPr>
+        <w:spacing w:after="0"/>
+        <w:rPr>
+          <w:b/>
+          <w:bCs/>
+          <w:sz w:val="26"/>
+        </w:rPr>
+      </w:pPr>
+    </w:p>
+    <w:p>
+      <w:pPr>
+        <w:spacing w:after="0"/>
+        <w:rPr>
+          <w:b/>
+          <w:bCs/>
+          <w:sz w:val="26"/>
+        </w:rPr>
+      </w:pPr>
+    </w:p>
+    <w:p>
+      <w:pPr>
+        <w:spacing w:after="0"/>
+        <w:rPr>
+          <w:b/>
+          <w:bCs/>
+          <w:sz w:val="26"/>
+        </w:rPr>
+      </w:pPr>
+    </w:p>
+    <w:p>
+      <w:pPr>
+        <w:spacing w:after="0"/>
+        <w:rPr>
+          <w:b/>
+          <w:bCs/>
+          <w:sz w:val="26"/>
+        </w:rPr>
+      </w:pPr>
+    </w:p>
+    <w:p>
+      <w:pPr>
+        <w:spacing w:after="0"/>
+        <w:rPr>
+          <w:b/>
+          <w:bCs/>
+          <w:sz w:val="26"/>
+        </w:rPr>
+      </w:pPr>
+    </w:p>
+    <w:p>
+      <w:pPr>
+        <w:spacing w:after="0"/>
+        <w:rPr>
+          <w:b/>
+          <w:bCs/>
+          <w:sz w:val="26"/>
+        </w:rPr>
+      </w:pPr>
+    </w:p>
+    <w:p>
+      <w:pPr>
+        <w:spacing w:after="0"/>
+      </w:pPr>
+      <w:r>
+        <w:lastRenderedPageBreak/>
+        <w:t xml:space="preserve">For member riders, the most </w:t>
+      </w:r>
+      <w:r>
+        <w:t>visited start stations were Canal St &amp; Adams St, Kingsbury St &amp; Kinzie St and Wells St &amp; Concord Ln (Table 2). For casual riders, the most visited start stations were Streeter Dr &amp; Grand Ave and Lake Shore Dr &amp; Monroe St (Table 2).</w:t>
+      </w:r>
+    </w:p>
+    <w:p>
+      <w:pPr>
+        <w:spacing w:after="0"/>
+        <w:rPr>
+          <w:b/>
+          <w:bCs/>
+        </w:rPr>
+      </w:pPr>
+    </w:p>
+    <w:p>
+      <w:pPr>
+        <w:spacing w:after="0"/>
+      </w:pPr>
+      <w:r>
+        <w:rPr>
+          <w:b/>
+          <w:bCs/>
+        </w:rPr>
+        <w:t>Table 2.</w:t>
+      </w:r>
+      <w:r>
+        <w:rPr>
+          <w:b/>
+          <w:bCs/>
+        </w:rPr>
+        <w:t xml:space="preserve"> </w:t>
+      </w:r>
+      <w:r>
+        <w:t>Most visited</w:t>
+      </w:r>
+      <w:r>
+        <w:t xml:space="preserve"> start</w:t>
+      </w:r>
+      <w:r>
+        <w:t xml:space="preserve"> station</w:t>
+      </w:r>
+      <w:r>
+        <w:t>s</w:t>
+      </w:r>
+      <w:r>
+        <w:t xml:space="preserve"> on each day of week for member and casual riders</w:t>
+      </w:r>
+    </w:p>
+    <w:tbl>
+      <w:tblPr>
+        <w:tblStyle w:val="TableGrid"/>
+        <w:tblW w:w="0" w:type="auto"/>
+        <w:tblLook w:val="04A0" w:firstRow="1" w:lastRow="0" w:firstColumn="1" w:lastColumn="0" w:noHBand="0" w:noVBand="1"/>
+      </w:tblPr>
+      <w:tblGrid>
+        <w:gridCol w:w="1450"/>
+        <w:gridCol w:w="260"/>
+        <w:gridCol w:w="2160"/>
+        <w:gridCol w:w="1350"/>
+        <w:gridCol w:w="270"/>
+        <w:gridCol w:w="2340"/>
+        <w:gridCol w:w="1350"/>
+      </w:tblGrid>
+      <w:tr>
+        <w:trPr>
+          <w:trHeight w:val="592"/>
+        </w:trPr>
+        <w:tc>
+          <w:tcPr>
+            <w:tcW w:w="1450" w:type="dxa"/>
+            <w:vMerge w:val="restart"/>
+            <w:tcBorders>
+              <w:top w:val="single" w:sz="8" w:space="0" w:color="auto"/>
+              <w:left w:val="nil"/>
+              <w:right w:val="nil"/>
+            </w:tcBorders>
+            <w:vAlign w:val="center"/>
+          </w:tcPr>
+          <w:p>
+            <w:pPr>
+              <w:rPr>
+                <w:b/>
+                <w:bCs/>
+              </w:rPr>
+            </w:pPr>
+            <w:r>
+              <w:rPr>
+                <w:b/>
+                <w:bCs/>
+              </w:rPr>
+              <w:t>Day of week</w:t>
+            </w:r>
+          </w:p>
+        </w:tc>
+        <w:tc>
+          <w:tcPr>
+            <w:tcW w:w="260" w:type="dxa"/>
+            <w:tcBorders>
+              <w:top w:val="single" w:sz="4" w:space="0" w:color="auto"/>
+              <w:left w:val="nil"/>
+              <w:bottom w:val="nil"/>
+              <w:right w:val="nil"/>
+            </w:tcBorders>
+          </w:tcPr>
+          <w:p>
+            <w:pPr>
+              <w:jc w:val="center"/>
+              <w:rPr>
+                <w:b/>
+                <w:bCs/>
+              </w:rPr>
+            </w:pPr>
+          </w:p>
+        </w:tc>
+        <w:tc>
+          <w:tcPr>
+            <w:tcW w:w="3510" w:type="dxa"/>
+            <w:gridSpan w:val="2"/>
+            <w:tcBorders>
+              <w:top w:val="single" w:sz="4" w:space="0" w:color="auto"/>
+              <w:left w:val="nil"/>
+              <w:bottom w:val="single" w:sz="4" w:space="0" w:color="auto"/>
+              <w:right w:val="nil"/>
+            </w:tcBorders>
+            <w:vAlign w:val="center"/>
+          </w:tcPr>
+          <w:p>
+            <w:pPr>
+              <w:jc w:val="center"/>
+              <w:rPr>
+                <w:b/>
+                <w:bCs/>
+              </w:rPr>
+            </w:pPr>
+            <w:r>
+              <w:rPr>
+                <w:b/>
+                <w:bCs/>
+              </w:rPr>
+              <w:t>Member</w:t>
+            </w:r>
+          </w:p>
+        </w:tc>
+        <w:tc>
+          <w:tcPr>
+            <w:tcW w:w="270" w:type="dxa"/>
+            <w:tcBorders>
+              <w:top w:val="single" w:sz="4" w:space="0" w:color="auto"/>
+              <w:left w:val="nil"/>
+              <w:bottom w:val="nil"/>
+              <w:right w:val="nil"/>
+            </w:tcBorders>
+            <w:vAlign w:val="center"/>
+          </w:tcPr>
+          <w:p>
+            <w:pPr>
+              <w:jc w:val="center"/>
+              <w:rPr>
+                <w:b/>
+                <w:bCs/>
+              </w:rPr>
+            </w:pPr>
+          </w:p>
+        </w:tc>
+        <w:tc>
+          <w:tcPr>
+            <w:tcW w:w="3690" w:type="dxa"/>
+            <w:gridSpan w:val="2"/>
+            <w:tcBorders>
+              <w:top w:val="single" w:sz="4" w:space="0" w:color="auto"/>
+              <w:left w:val="nil"/>
+              <w:bottom w:val="single" w:sz="4" w:space="0" w:color="auto"/>
+              <w:right w:val="nil"/>
+            </w:tcBorders>
+            <w:vAlign w:val="center"/>
+          </w:tcPr>
+          <w:p>
+            <w:pPr>
+              <w:jc w:val="center"/>
+              <w:rPr>
+                <w:b/>
+                <w:bCs/>
+              </w:rPr>
+            </w:pPr>
+            <w:r>
+              <w:rPr>
+                <w:b/>
+                <w:bCs/>
+              </w:rPr>
+              <w:t>Casual</w:t>
+            </w:r>
+          </w:p>
+        </w:tc>
+      </w:tr>
+      <w:tr>
+        <w:trPr>
+          <w:trHeight w:val="592"/>
+        </w:trPr>
+        <w:tc>
+          <w:tcPr>
+            <w:tcW w:w="1450" w:type="dxa"/>
+            <w:vMerge/>
+            <w:tcBorders>
+              <w:left w:val="nil"/>
+              <w:bottom w:val="single" w:sz="4" w:space="0" w:color="auto"/>
+              <w:right w:val="nil"/>
+            </w:tcBorders>
+            <w:vAlign w:val="center"/>
+          </w:tcPr>
+          <w:p>
+            <w:pPr>
+              <w:rPr>
+                <w:b/>
+                <w:bCs/>
+              </w:rPr>
+            </w:pPr>
+          </w:p>
+        </w:tc>
+        <w:tc>
+          <w:tcPr>
+            <w:tcW w:w="260" w:type="dxa"/>
+            <w:tcBorders>
+              <w:top w:val="nil"/>
+              <w:left w:val="nil"/>
+              <w:bottom w:val="single" w:sz="4" w:space="0" w:color="auto"/>
+              <w:right w:val="nil"/>
+            </w:tcBorders>
+          </w:tcPr>
+          <w:p>
+            <w:pPr>
+              <w:jc w:val="center"/>
+              <w:rPr>
+                <w:b/>
+                <w:bCs/>
+              </w:rPr>
+            </w:pPr>
+          </w:p>
+        </w:tc>
+        <w:tc>
+          <w:tcPr>
+            <w:tcW w:w="2160" w:type="dxa"/>
+            <w:tcBorders>
+              <w:top w:val="single" w:sz="4" w:space="0" w:color="auto"/>
+              <w:left w:val="nil"/>
+              <w:bottom w:val="single" w:sz="4" w:space="0" w:color="auto"/>
+              <w:right w:val="nil"/>
+            </w:tcBorders>
+            <w:vAlign w:val="center"/>
+          </w:tcPr>
+          <w:p>
+            <w:pPr>
+              <w:jc w:val="center"/>
+              <w:rPr>
+                <w:b/>
+                <w:bCs/>
+              </w:rPr>
+            </w:pPr>
+            <w:r>
+              <w:rPr>
+                <w:b/>
+                <w:bCs/>
+              </w:rPr>
+              <w:t>Start Station</w:t>
+            </w:r>
+          </w:p>
+        </w:tc>
+        <w:tc>
+          <w:tcPr>
+            <w:tcW w:w="1350" w:type="dxa"/>
+            <w:tcBorders>
+              <w:top w:val="single" w:sz="4" w:space="0" w:color="auto"/>
+              <w:left w:val="nil"/>
+              <w:bottom w:val="single" w:sz="4" w:space="0" w:color="auto"/>
+              <w:right w:val="nil"/>
+            </w:tcBorders>
+            <w:vAlign w:val="center"/>
+          </w:tcPr>
+          <w:p>
+            <w:pPr>
+              <w:jc w:val="center"/>
+              <w:rPr>
+                <w:b/>
+                <w:bCs/>
+              </w:rPr>
+            </w:pPr>
+            <w:r>
+              <w:rPr>
+                <w:b/>
+                <w:bCs/>
+              </w:rPr>
+              <w:t>Number of visits</w:t>
+            </w:r>
+          </w:p>
+        </w:tc>
+        <w:tc>
+          <w:tcPr>
+            <w:tcW w:w="270" w:type="dxa"/>
+            <w:tcBorders>
+              <w:top w:val="nil"/>
+              <w:left w:val="nil"/>
+              <w:bottom w:val="nil"/>
+              <w:right w:val="nil"/>
+            </w:tcBorders>
+            <w:vAlign w:val="center"/>
+          </w:tcPr>
+          <w:p>
+            <w:pPr>
+              <w:jc w:val="center"/>
+              <w:rPr>
+                <w:b/>
+                <w:bCs/>
+              </w:rPr>
+            </w:pPr>
+          </w:p>
+        </w:tc>
+        <w:tc>
+          <w:tcPr>
+            <w:tcW w:w="2340" w:type="dxa"/>
+            <w:tcBorders>
+              <w:top w:val="single" w:sz="4" w:space="0" w:color="auto"/>
+              <w:left w:val="nil"/>
+              <w:bottom w:val="single" w:sz="4" w:space="0" w:color="auto"/>
+              <w:right w:val="nil"/>
+            </w:tcBorders>
+            <w:vAlign w:val="center"/>
+          </w:tcPr>
+          <w:p>
+            <w:pPr>
+              <w:jc w:val="center"/>
+              <w:rPr>
+                <w:b/>
+                <w:bCs/>
+              </w:rPr>
+            </w:pPr>
+            <w:r>
+              <w:rPr>
+                <w:b/>
+                <w:bCs/>
+              </w:rPr>
+              <w:t>Start Station</w:t>
+            </w:r>
+          </w:p>
+        </w:tc>
+        <w:tc>
+          <w:tcPr>
+            <w:tcW w:w="1350" w:type="dxa"/>
+            <w:tcBorders>
+              <w:top w:val="single" w:sz="4" w:space="0" w:color="auto"/>
+              <w:left w:val="nil"/>
+              <w:bottom w:val="single" w:sz="4" w:space="0" w:color="auto"/>
+              <w:right w:val="nil"/>
+            </w:tcBorders>
+            <w:vAlign w:val="center"/>
+          </w:tcPr>
+          <w:p>
+            <w:pPr>
+              <w:jc w:val="center"/>
+              <w:rPr>
+                <w:b/>
+                <w:bCs/>
+              </w:rPr>
+            </w:pPr>
+            <w:r>
+              <w:rPr>
+                <w:b/>
+                <w:bCs/>
+              </w:rPr>
+              <w:t>Number of visits</w:t>
+            </w:r>
+          </w:p>
+        </w:tc>
+      </w:tr>
+      <w:tr>
+        <w:trPr>
+          <w:trHeight w:val="676"/>
+        </w:trPr>
+        <w:tc>
+          <w:tcPr>
+            <w:tcW w:w="1450" w:type="dxa"/>
+            <w:tcBorders>
+              <w:top w:val="single" w:sz="4" w:space="0" w:color="auto"/>
+              <w:left w:val="nil"/>
+              <w:bottom w:val="nil"/>
+              <w:right w:val="nil"/>
+            </w:tcBorders>
+            <w:vAlign w:val="center"/>
+          </w:tcPr>
+          <w:p>
+            <w:r>
+              <w:t>Monday</w:t>
+            </w:r>
+          </w:p>
+        </w:tc>
+        <w:tc>
+          <w:tcPr>
+            <w:tcW w:w="260" w:type="dxa"/>
+            <w:tcBorders>
+              <w:top w:val="single" w:sz="4" w:space="0" w:color="auto"/>
+              <w:left w:val="nil"/>
+              <w:bottom w:val="nil"/>
+              <w:right w:val="nil"/>
+            </w:tcBorders>
+          </w:tcPr>
+          <w:p>
+            <w:pPr>
+              <w:jc w:val="center"/>
+            </w:pPr>
+          </w:p>
+        </w:tc>
+        <w:tc>
+          <w:tcPr>
+            <w:tcW w:w="2160" w:type="dxa"/>
+            <w:tcBorders>
+              <w:top w:val="single" w:sz="4" w:space="0" w:color="auto"/>
+              <w:left w:val="nil"/>
+              <w:bottom w:val="nil"/>
+              <w:right w:val="nil"/>
+            </w:tcBorders>
+            <w:vAlign w:val="center"/>
+          </w:tcPr>
+          <w:p>
+            <w:pPr>
+              <w:jc w:val="center"/>
+            </w:pPr>
+            <w:r>
+              <w:t>Canal St &amp; Adams St</w:t>
+            </w:r>
+          </w:p>
+        </w:tc>
+        <w:tc>
+          <w:tcPr>
+            <w:tcW w:w="1350" w:type="dxa"/>
+            <w:tcBorders>
+              <w:top w:val="nil"/>
+              <w:left w:val="nil"/>
+              <w:bottom w:val="nil"/>
+              <w:right w:val="nil"/>
+            </w:tcBorders>
+            <w:vAlign w:val="center"/>
+          </w:tcPr>
+          <w:p>
+            <w:pPr>
+              <w:jc w:val="center"/>
+              <w:rPr>
+                <w:rFonts w:ascii="Calibri" w:hAnsi="Calibri" w:cs="Calibri"/>
+                <w:color w:val="000000"/>
+              </w:rPr>
+            </w:pPr>
+            <w:r>
+              <w:rPr>
+                <w:rFonts w:ascii="Calibri" w:hAnsi="Calibri" w:cs="Calibri"/>
+                <w:color w:val="000000"/>
+              </w:rPr>
+              <w:t>9243</w:t>
+            </w:r>
+          </w:p>
+        </w:tc>
+        <w:tc>
+          <w:tcPr>
+            <w:tcW w:w="270" w:type="dxa"/>
+            <w:tcBorders>
+              <w:top w:val="nil"/>
+              <w:left w:val="nil"/>
+              <w:bottom w:val="nil"/>
+              <w:right w:val="nil"/>
+            </w:tcBorders>
+            <w:vAlign w:val="center"/>
+          </w:tcPr>
+          <w:p>
+            <w:pPr>
+              <w:jc w:val="center"/>
+              <w:rPr>
+                <w:rFonts w:ascii="Calibri" w:hAnsi="Calibri" w:cs="Calibri"/>
+                <w:color w:val="000000"/>
+              </w:rPr>
+            </w:pPr>
+          </w:p>
+        </w:tc>
+        <w:tc>
+          <w:tcPr>
+            <w:tcW w:w="2340" w:type="dxa"/>
+            <w:tcBorders>
+              <w:top w:val="single" w:sz="4" w:space="0" w:color="auto"/>
+              <w:left w:val="nil"/>
+              <w:bottom w:val="nil"/>
+              <w:right w:val="nil"/>
+            </w:tcBorders>
+            <w:vAlign w:val="center"/>
+          </w:tcPr>
+          <w:p>
+            <w:pPr>
+              <w:jc w:val="center"/>
+              <w:rPr>
+                <w:rFonts w:ascii="Calibri" w:hAnsi="Calibri" w:cs="Calibri"/>
+                <w:color w:val="000000"/>
+              </w:rPr>
+            </w:pPr>
+            <w:r>
+              <w:t>Streeter Dr &amp; Grand Ave</w:t>
+            </w:r>
+          </w:p>
+        </w:tc>
+        <w:tc>
+          <w:tcPr>
+            <w:tcW w:w="1350" w:type="dxa"/>
+            <w:tcBorders>
+              <w:top w:val="single" w:sz="4" w:space="0" w:color="auto"/>
+              <w:left w:val="nil"/>
+              <w:bottom w:val="nil"/>
+              <w:right w:val="nil"/>
+            </w:tcBorders>
+            <w:vAlign w:val="center"/>
+          </w:tcPr>
+          <w:p>
+            <w:pPr>
+              <w:jc w:val="center"/>
+              <w:rPr>
+                <w:rFonts w:ascii="Calibri" w:hAnsi="Calibri" w:cs="Calibri"/>
+                <w:color w:val="000000"/>
+              </w:rPr>
+            </w:pPr>
+            <w:r>
+              <w:rPr>
+                <w:rFonts w:ascii="Calibri" w:hAnsi="Calibri" w:cs="Calibri"/>
+                <w:color w:val="000000"/>
+              </w:rPr>
+              <w:t>2266</w:t>
+            </w:r>
+          </w:p>
+        </w:tc>
+      </w:tr>
+      <w:tr>
+        <w:trPr>
+          <w:trHeight w:val="676"/>
+        </w:trPr>
+        <w:tc>
+          <w:tcPr>
+            <w:tcW w:w="1450" w:type="dxa"/>
+            <w:tcBorders>
+              <w:top w:val="nil"/>
+              <w:left w:val="nil"/>
+              <w:bottom w:val="nil"/>
+              <w:right w:val="nil"/>
+            </w:tcBorders>
+            <w:vAlign w:val="center"/>
+          </w:tcPr>
+          <w:p>
+            <w:r>
+              <w:t>Tuesday</w:t>
+            </w:r>
+          </w:p>
+        </w:tc>
+        <w:tc>
+          <w:tcPr>
+            <w:tcW w:w="260" w:type="dxa"/>
+            <w:tcBorders>
+              <w:top w:val="nil"/>
+              <w:left w:val="nil"/>
+              <w:bottom w:val="nil"/>
+              <w:right w:val="nil"/>
+            </w:tcBorders>
+          </w:tcPr>
+          <w:p>
+            <w:pPr>
+              <w:jc w:val="center"/>
+              <w:rPr>
+                <w:rFonts w:ascii="Calibri" w:hAnsi="Calibri" w:cs="Calibri"/>
+                <w:color w:val="000000"/>
+              </w:rPr>
+            </w:pPr>
+          </w:p>
+        </w:tc>
+        <w:tc>
+          <w:tcPr>
+            <w:tcW w:w="2160" w:type="dxa"/>
+            <w:tcBorders>
+              <w:top w:val="nil"/>
+              <w:left w:val="nil"/>
+              <w:bottom w:val="nil"/>
+              <w:right w:val="nil"/>
+            </w:tcBorders>
+            <w:vAlign w:val="center"/>
+          </w:tcPr>
+          <w:p>
+            <w:pPr>
+              <w:jc w:val="center"/>
+              <w:rPr>
+                <w:rFonts w:ascii="Calibri" w:hAnsi="Calibri" w:cs="Calibri"/>
+                <w:color w:val="000000"/>
+              </w:rPr>
+            </w:pPr>
+            <w:r>
+              <w:rPr>
+                <w:rFonts w:ascii="Calibri" w:hAnsi="Calibri" w:cs="Calibri"/>
+                <w:color w:val="000000"/>
+              </w:rPr>
+              <w:t>Canal St &amp; Adams St</w:t>
+            </w:r>
+          </w:p>
+        </w:tc>
+        <w:tc>
+          <w:tcPr>
+            <w:tcW w:w="1350" w:type="dxa"/>
+            <w:tcBorders>
+              <w:top w:val="nil"/>
+              <w:left w:val="nil"/>
+              <w:bottom w:val="nil"/>
+              <w:right w:val="nil"/>
+            </w:tcBorders>
+            <w:vAlign w:val="center"/>
+          </w:tcPr>
+          <w:p>
+            <w:pPr>
+              <w:jc w:val="center"/>
+              <w:rPr>
+                <w:rFonts w:ascii="Calibri" w:hAnsi="Calibri" w:cs="Calibri"/>
+                <w:color w:val="000000"/>
+              </w:rPr>
+            </w:pPr>
+            <w:r>
+              <w:rPr>
+                <w:rFonts w:ascii="Calibri" w:hAnsi="Calibri" w:cs="Calibri"/>
+                <w:color w:val="000000"/>
+              </w:rPr>
+              <w:t>9958</w:t>
+            </w:r>
+          </w:p>
+        </w:tc>
+        <w:tc>
+          <w:tcPr>
+            <w:tcW w:w="270" w:type="dxa"/>
+            <w:tcBorders>
+              <w:top w:val="nil"/>
+              <w:left w:val="nil"/>
+              <w:bottom w:val="nil"/>
+              <w:right w:val="nil"/>
+            </w:tcBorders>
+            <w:vAlign w:val="center"/>
+          </w:tcPr>
+          <w:p>
+            <w:pPr>
+              <w:jc w:val="center"/>
+              <w:rPr>
+                <w:rFonts w:ascii="Calibri" w:hAnsi="Calibri" w:cs="Calibri"/>
+                <w:color w:val="000000"/>
+              </w:rPr>
+            </w:pPr>
+          </w:p>
+        </w:tc>
+        <w:tc>
+          <w:tcPr>
+            <w:tcW w:w="2340" w:type="dxa"/>
+            <w:tcBorders>
+              <w:top w:val="nil"/>
+              <w:left w:val="nil"/>
+              <w:bottom w:val="nil"/>
+              <w:right w:val="nil"/>
+            </w:tcBorders>
+            <w:vAlign w:val="center"/>
+          </w:tcPr>
+          <w:p>
+            <w:pPr>
+              <w:jc w:val="center"/>
+              <w:rPr>
+                <w:rFonts w:ascii="Calibri" w:hAnsi="Calibri" w:cs="Calibri"/>
+                <w:color w:val="000000"/>
+              </w:rPr>
+            </w:pPr>
+            <w:r>
+              <w:rPr>
+                <w:rFonts w:ascii="Calibri" w:hAnsi="Calibri" w:cs="Calibri"/>
+                <w:color w:val="000000"/>
+              </w:rPr>
+              <w:t>Lake Shore Dr &amp; Monroe St</w:t>
+            </w:r>
+          </w:p>
+        </w:tc>
+        <w:tc>
+          <w:tcPr>
+            <w:tcW w:w="1350" w:type="dxa"/>
+            <w:tcBorders>
+              <w:top w:val="nil"/>
+              <w:left w:val="nil"/>
+              <w:bottom w:val="nil"/>
+              <w:right w:val="nil"/>
+            </w:tcBorders>
+            <w:vAlign w:val="center"/>
+          </w:tcPr>
+          <w:p>
+            <w:pPr>
+              <w:jc w:val="center"/>
+              <w:rPr>
+                <w:rFonts w:ascii="Calibri" w:hAnsi="Calibri" w:cs="Calibri"/>
+                <w:color w:val="000000"/>
+              </w:rPr>
+            </w:pPr>
+            <w:r>
+              <w:rPr>
+                <w:rFonts w:ascii="Calibri" w:hAnsi="Calibri" w:cs="Calibri"/>
+                <w:color w:val="000000"/>
+              </w:rPr>
+              <w:t>1373</w:t>
+            </w:r>
+          </w:p>
+        </w:tc>
+      </w:tr>
+      <w:tr>
+        <w:trPr>
+          <w:trHeight w:val="676"/>
+        </w:trPr>
+        <w:tc>
+          <w:tcPr>
+            <w:tcW w:w="1450" w:type="dxa"/>
+            <w:tcBorders>
+              <w:top w:val="nil"/>
+              <w:left w:val="nil"/>
+              <w:bottom w:val="nil"/>
+              <w:right w:val="nil"/>
+            </w:tcBorders>
+            <w:vAlign w:val="center"/>
+          </w:tcPr>
+          <w:p>
+            <w:r>
+              <w:t>Wednesday</w:t>
+            </w:r>
+          </w:p>
+        </w:tc>
+        <w:tc>
+          <w:tcPr>
+            <w:tcW w:w="260" w:type="dxa"/>
+            <w:tcBorders>
+              <w:top w:val="nil"/>
+              <w:left w:val="nil"/>
+              <w:bottom w:val="nil"/>
+              <w:right w:val="nil"/>
+            </w:tcBorders>
+          </w:tcPr>
+          <w:p>
+            <w:pPr>
+              <w:jc w:val="center"/>
+              <w:rPr>
+                <w:rFonts w:ascii="Calibri" w:hAnsi="Calibri" w:cs="Calibri"/>
+                <w:color w:val="000000"/>
+              </w:rPr>
+            </w:pPr>
+          </w:p>
+        </w:tc>
+        <w:tc>
+          <w:tcPr>
+            <w:tcW w:w="2160" w:type="dxa"/>
+            <w:tcBorders>
+              <w:top w:val="nil"/>
+              <w:left w:val="nil"/>
+              <w:bottom w:val="nil"/>
+              <w:right w:val="nil"/>
+            </w:tcBorders>
+            <w:vAlign w:val="center"/>
+          </w:tcPr>
+          <w:p>
+            <w:pPr>
+              <w:jc w:val="center"/>
+              <w:rPr>
+                <w:rFonts w:ascii="Calibri" w:hAnsi="Calibri" w:cs="Calibri"/>
+                <w:color w:val="000000"/>
+              </w:rPr>
+            </w:pPr>
+            <w:r>
+              <w:rPr>
+                <w:rFonts w:ascii="Calibri" w:hAnsi="Calibri" w:cs="Calibri"/>
+                <w:color w:val="000000"/>
+              </w:rPr>
+              <w:t>Canal St &amp; Adams St</w:t>
+            </w:r>
+          </w:p>
+        </w:tc>
+        <w:tc>
+          <w:tcPr>
+            <w:tcW w:w="1350" w:type="dxa"/>
+            <w:tcBorders>
+              <w:top w:val="nil"/>
+              <w:left w:val="nil"/>
+              <w:bottom w:val="nil"/>
+              <w:right w:val="nil"/>
+            </w:tcBorders>
+            <w:vAlign w:val="center"/>
+          </w:tcPr>
+          <w:p>
+            <w:pPr>
+              <w:jc w:val="center"/>
+              <w:rPr>
+                <w:rFonts w:ascii="Calibri" w:hAnsi="Calibri" w:cs="Calibri"/>
+                <w:color w:val="000000"/>
+              </w:rPr>
+            </w:pPr>
+            <w:r>
+              <w:rPr>
+                <w:rFonts w:ascii="Calibri" w:hAnsi="Calibri" w:cs="Calibri"/>
+                <w:color w:val="000000"/>
+              </w:rPr>
+              <w:t>8523</w:t>
+            </w:r>
+          </w:p>
+        </w:tc>
+        <w:tc>
+          <w:tcPr>
+            <w:tcW w:w="270" w:type="dxa"/>
+            <w:tcBorders>
+              <w:top w:val="nil"/>
+              <w:left w:val="nil"/>
+              <w:bottom w:val="nil"/>
+              <w:right w:val="nil"/>
+            </w:tcBorders>
+            <w:vAlign w:val="center"/>
+          </w:tcPr>
+          <w:p>
+            <w:pPr>
+              <w:jc w:val="center"/>
+              <w:rPr>
+                <w:rFonts w:ascii="Calibri" w:hAnsi="Calibri" w:cs="Calibri"/>
+                <w:color w:val="000000"/>
+              </w:rPr>
+            </w:pPr>
+          </w:p>
+        </w:tc>
+        <w:tc>
+          <w:tcPr>
+            <w:tcW w:w="2340" w:type="dxa"/>
+            <w:tcBorders>
+              <w:top w:val="nil"/>
+              <w:left w:val="nil"/>
+              <w:bottom w:val="nil"/>
+              <w:right w:val="nil"/>
+            </w:tcBorders>
+            <w:vAlign w:val="center"/>
+          </w:tcPr>
+          <w:p>
+            <w:pPr>
+              <w:jc w:val="center"/>
+              <w:rPr>
+                <w:rFonts w:ascii="Calibri" w:hAnsi="Calibri" w:cs="Calibri"/>
+                <w:color w:val="000000"/>
+              </w:rPr>
+            </w:pPr>
+            <w:r>
+              <w:rPr>
+                <w:rFonts w:ascii="Calibri" w:hAnsi="Calibri" w:cs="Calibri"/>
+                <w:color w:val="000000"/>
+              </w:rPr>
+              <w:t>Streeter Dr &amp; Grand Ave</w:t>
+            </w:r>
+          </w:p>
+        </w:tc>
+        <w:tc>
+          <w:tcPr>
+            <w:tcW w:w="1350" w:type="dxa"/>
+            <w:tcBorders>
+              <w:top w:val="nil"/>
+              <w:left w:val="nil"/>
+              <w:bottom w:val="nil"/>
+              <w:right w:val="nil"/>
+            </w:tcBorders>
+            <w:vAlign w:val="center"/>
+          </w:tcPr>
+          <w:p>
+            <w:pPr>
+              <w:jc w:val="center"/>
+              <w:rPr>
+                <w:rFonts w:ascii="Calibri" w:hAnsi="Calibri" w:cs="Calibri"/>
+                <w:color w:val="000000"/>
+              </w:rPr>
+            </w:pPr>
+            <w:r>
+              <w:rPr>
+                <w:rFonts w:ascii="Calibri" w:hAnsi="Calibri" w:cs="Calibri"/>
+                <w:color w:val="000000"/>
+              </w:rPr>
+              <w:t>1274</w:t>
+            </w:r>
+          </w:p>
+        </w:tc>
+      </w:tr>
+      <w:tr>
+        <w:trPr>
+          <w:trHeight w:val="676"/>
+        </w:trPr>
+        <w:tc>
+          <w:tcPr>
+            <w:tcW w:w="1450" w:type="dxa"/>
+            <w:tcBorders>
+              <w:top w:val="nil"/>
+              <w:left w:val="nil"/>
+              <w:bottom w:val="nil"/>
+              <w:right w:val="nil"/>
+            </w:tcBorders>
+            <w:vAlign w:val="center"/>
+          </w:tcPr>
+          <w:p>
+            <w:r>
+              <w:t>Thursday</w:t>
+            </w:r>
+          </w:p>
+        </w:tc>
+        <w:tc>
+          <w:tcPr>
+            <w:tcW w:w="260" w:type="dxa"/>
+            <w:tcBorders>
+              <w:top w:val="nil"/>
+              <w:left w:val="nil"/>
+              <w:bottom w:val="nil"/>
+              <w:right w:val="nil"/>
+            </w:tcBorders>
+          </w:tcPr>
+          <w:p>
+            <w:pPr>
+              <w:jc w:val="center"/>
+              <w:rPr>
+                <w:rFonts w:ascii="Calibri" w:hAnsi="Calibri" w:cs="Calibri"/>
+                <w:color w:val="000000"/>
+              </w:rPr>
+            </w:pPr>
+          </w:p>
+        </w:tc>
+        <w:tc>
+          <w:tcPr>
+            <w:tcW w:w="2160" w:type="dxa"/>
+            <w:tcBorders>
+              <w:top w:val="nil"/>
+              <w:left w:val="nil"/>
+              <w:bottom w:val="nil"/>
+              <w:right w:val="nil"/>
+            </w:tcBorders>
+            <w:vAlign w:val="center"/>
+          </w:tcPr>
+          <w:p>
+            <w:pPr>
+              <w:jc w:val="center"/>
+              <w:rPr>
+                <w:rFonts w:ascii="Calibri" w:hAnsi="Calibri" w:cs="Calibri"/>
+                <w:color w:val="000000"/>
+              </w:rPr>
+            </w:pPr>
+            <w:r>
+              <w:rPr>
+                <w:rFonts w:ascii="Calibri" w:hAnsi="Calibri" w:cs="Calibri"/>
+                <w:color w:val="000000"/>
+              </w:rPr>
+              <w:t>Canal St &amp; Adams St</w:t>
+            </w:r>
+          </w:p>
+        </w:tc>
+        <w:tc>
+          <w:tcPr>
+            <w:tcW w:w="1350" w:type="dxa"/>
+            <w:tcBorders>
+              <w:top w:val="nil"/>
+              <w:left w:val="nil"/>
+              <w:bottom w:val="nil"/>
+              <w:right w:val="nil"/>
+            </w:tcBorders>
+            <w:vAlign w:val="center"/>
+          </w:tcPr>
+          <w:p>
+            <w:pPr>
+              <w:jc w:val="center"/>
+              <w:rPr>
+                <w:rFonts w:ascii="Calibri" w:hAnsi="Calibri" w:cs="Calibri"/>
+                <w:color w:val="000000"/>
+              </w:rPr>
+            </w:pPr>
+            <w:r>
+              <w:rPr>
+                <w:rFonts w:ascii="Calibri" w:hAnsi="Calibri" w:cs="Calibri"/>
+                <w:color w:val="000000"/>
+              </w:rPr>
+              <w:t>8484</w:t>
+            </w:r>
+          </w:p>
+        </w:tc>
+        <w:tc>
+          <w:tcPr>
+            <w:tcW w:w="270" w:type="dxa"/>
+            <w:tcBorders>
+              <w:top w:val="nil"/>
+              <w:left w:val="nil"/>
+              <w:bottom w:val="nil"/>
+              <w:right w:val="nil"/>
+            </w:tcBorders>
+            <w:vAlign w:val="center"/>
+          </w:tcPr>
+          <w:p>
+            <w:pPr>
+              <w:jc w:val="center"/>
+              <w:rPr>
+                <w:rFonts w:ascii="Calibri" w:hAnsi="Calibri" w:cs="Calibri"/>
+                <w:color w:val="000000"/>
+              </w:rPr>
+            </w:pPr>
+          </w:p>
+        </w:tc>
+        <w:tc>
+          <w:tcPr>
+            <w:tcW w:w="2340" w:type="dxa"/>
+            <w:tcBorders>
+              <w:top w:val="nil"/>
+              <w:left w:val="nil"/>
+              <w:bottom w:val="nil"/>
+              <w:right w:val="nil"/>
+            </w:tcBorders>
+            <w:vAlign w:val="center"/>
+          </w:tcPr>
+          <w:p>
+            <w:pPr>
+              <w:jc w:val="center"/>
+              <w:rPr>
+                <w:rFonts w:ascii="Calibri" w:hAnsi="Calibri" w:cs="Calibri"/>
+                <w:color w:val="000000"/>
+              </w:rPr>
+            </w:pPr>
+            <w:r>
+              <w:rPr>
+                <w:rFonts w:ascii="Calibri" w:hAnsi="Calibri" w:cs="Calibri"/>
+                <w:color w:val="000000"/>
+              </w:rPr>
+              <w:t>Streeter Dr &amp; Grand Ave</w:t>
+            </w:r>
+          </w:p>
+        </w:tc>
+        <w:tc>
+          <w:tcPr>
+            <w:tcW w:w="1350" w:type="dxa"/>
+            <w:tcBorders>
+              <w:top w:val="nil"/>
+              <w:left w:val="nil"/>
+              <w:bottom w:val="nil"/>
+              <w:right w:val="nil"/>
+            </w:tcBorders>
+            <w:vAlign w:val="center"/>
+          </w:tcPr>
+          <w:p>
+            <w:pPr>
+              <w:jc w:val="center"/>
+              <w:rPr>
+                <w:rFonts w:ascii="Calibri" w:hAnsi="Calibri" w:cs="Calibri"/>
+                <w:color w:val="000000"/>
+              </w:rPr>
+            </w:pPr>
+            <w:r>
+              <w:rPr>
+                <w:rFonts w:ascii="Calibri" w:hAnsi="Calibri" w:cs="Calibri"/>
+                <w:color w:val="000000"/>
+              </w:rPr>
+              <w:t>1839</w:t>
+            </w:r>
+          </w:p>
+        </w:tc>
+      </w:tr>
+      <w:tr>
+        <w:trPr>
+          <w:trHeight w:val="676"/>
+        </w:trPr>
+        <w:tc>
+          <w:tcPr>
+            <w:tcW w:w="1450" w:type="dxa"/>
+            <w:tcBorders>
+              <w:top w:val="nil"/>
+              <w:left w:val="nil"/>
+              <w:bottom w:val="nil"/>
+              <w:right w:val="nil"/>
+            </w:tcBorders>
+            <w:vAlign w:val="center"/>
+          </w:tcPr>
+          <w:p>
+            <w:r>
+              <w:t>Friday</w:t>
+            </w:r>
+          </w:p>
+        </w:tc>
+        <w:tc>
+          <w:tcPr>
+            <w:tcW w:w="260" w:type="dxa"/>
+            <w:tcBorders>
+              <w:top w:val="nil"/>
+              <w:left w:val="nil"/>
+              <w:bottom w:val="nil"/>
+              <w:right w:val="nil"/>
+            </w:tcBorders>
+          </w:tcPr>
+          <w:p>
+            <w:pPr>
+              <w:jc w:val="center"/>
+              <w:rPr>
+                <w:rFonts w:ascii="Calibri" w:hAnsi="Calibri" w:cs="Calibri"/>
+                <w:color w:val="000000"/>
+              </w:rPr>
+            </w:pPr>
+          </w:p>
+        </w:tc>
+        <w:tc>
+          <w:tcPr>
+            <w:tcW w:w="2160" w:type="dxa"/>
+            <w:tcBorders>
+              <w:top w:val="nil"/>
+              <w:left w:val="nil"/>
+              <w:bottom w:val="nil"/>
+              <w:right w:val="nil"/>
+            </w:tcBorders>
+            <w:vAlign w:val="center"/>
+          </w:tcPr>
+          <w:p>
+            <w:pPr>
+              <w:jc w:val="center"/>
+              <w:rPr>
+                <w:rFonts w:ascii="Calibri" w:hAnsi="Calibri" w:cs="Calibri"/>
+                <w:color w:val="000000"/>
+              </w:rPr>
+            </w:pPr>
+            <w:r>
+              <w:rPr>
+                <w:rFonts w:ascii="Calibri" w:hAnsi="Calibri" w:cs="Calibri"/>
+                <w:color w:val="000000"/>
+              </w:rPr>
+              <w:t>Canal St &amp; Adams St</w:t>
+            </w:r>
+          </w:p>
+        </w:tc>
+        <w:tc>
+          <w:tcPr>
+            <w:tcW w:w="1350" w:type="dxa"/>
+            <w:tcBorders>
+              <w:top w:val="nil"/>
+              <w:left w:val="nil"/>
+              <w:bottom w:val="nil"/>
+              <w:right w:val="nil"/>
+            </w:tcBorders>
+            <w:vAlign w:val="center"/>
+          </w:tcPr>
+          <w:p>
+            <w:pPr>
+              <w:jc w:val="center"/>
+              <w:rPr>
+                <w:rFonts w:ascii="Calibri" w:hAnsi="Calibri" w:cs="Calibri"/>
+                <w:color w:val="000000"/>
+              </w:rPr>
+            </w:pPr>
+            <w:r>
+              <w:rPr>
+                <w:rFonts w:ascii="Calibri" w:hAnsi="Calibri" w:cs="Calibri"/>
+                <w:color w:val="000000"/>
+              </w:rPr>
+              <w:t>7120</w:t>
+            </w:r>
+          </w:p>
+        </w:tc>
+        <w:tc>
+          <w:tcPr>
+            <w:tcW w:w="270" w:type="dxa"/>
+            <w:tcBorders>
+              <w:top w:val="nil"/>
+              <w:left w:val="nil"/>
+              <w:bottom w:val="nil"/>
+              <w:right w:val="nil"/>
+            </w:tcBorders>
+            <w:vAlign w:val="center"/>
+          </w:tcPr>
+          <w:p>
+            <w:pPr>
+              <w:jc w:val="center"/>
+              <w:rPr>
+                <w:rFonts w:ascii="Calibri" w:hAnsi="Calibri" w:cs="Calibri"/>
+                <w:color w:val="000000"/>
+              </w:rPr>
+            </w:pPr>
+          </w:p>
+        </w:tc>
+        <w:tc>
+          <w:tcPr>
+            <w:tcW w:w="2340" w:type="dxa"/>
+            <w:tcBorders>
+              <w:top w:val="nil"/>
+              <w:left w:val="nil"/>
+              <w:bottom w:val="nil"/>
+              <w:right w:val="nil"/>
+            </w:tcBorders>
+            <w:vAlign w:val="center"/>
+          </w:tcPr>
+          <w:p>
+            <w:pPr>
+              <w:jc w:val="center"/>
+              <w:rPr>
+                <w:rFonts w:ascii="Calibri" w:hAnsi="Calibri" w:cs="Calibri"/>
+                <w:color w:val="000000"/>
+              </w:rPr>
+            </w:pPr>
+            <w:r>
+              <w:rPr>
+                <w:rFonts w:ascii="Calibri" w:hAnsi="Calibri" w:cs="Calibri"/>
+                <w:color w:val="000000"/>
+              </w:rPr>
+              <w:t>Lake Shore Dr &amp; Monroe St</w:t>
+            </w:r>
+          </w:p>
+        </w:tc>
+        <w:tc>
+          <w:tcPr>
+            <w:tcW w:w="1350" w:type="dxa"/>
+            <w:tcBorders>
+              <w:top w:val="nil"/>
+              <w:left w:val="nil"/>
+              <w:bottom w:val="nil"/>
+              <w:right w:val="nil"/>
+            </w:tcBorders>
+            <w:vAlign w:val="center"/>
+          </w:tcPr>
+          <w:p>
+            <w:pPr>
+              <w:jc w:val="center"/>
+              <w:rPr>
+                <w:rFonts w:ascii="Calibri" w:hAnsi="Calibri" w:cs="Calibri"/>
+                <w:color w:val="000000"/>
+              </w:rPr>
+            </w:pPr>
+            <w:r>
+              <w:rPr>
+                <w:rFonts w:ascii="Calibri" w:hAnsi="Calibri" w:cs="Calibri"/>
+                <w:color w:val="000000"/>
+              </w:rPr>
+              <w:t>1887</w:t>
+            </w:r>
+          </w:p>
+        </w:tc>
+      </w:tr>
+      <w:tr>
+        <w:trPr>
+          <w:trHeight w:val="676"/>
+        </w:trPr>
+        <w:tc>
+          <w:tcPr>
+            <w:tcW w:w="1450" w:type="dxa"/>
+            <w:tcBorders>
+              <w:top w:val="nil"/>
+              <w:left w:val="nil"/>
+              <w:bottom w:val="nil"/>
+              <w:right w:val="nil"/>
+            </w:tcBorders>
+            <w:vAlign w:val="center"/>
+          </w:tcPr>
+          <w:p>
+            <w:r>
+              <w:t>Saturday</w:t>
+            </w:r>
+          </w:p>
+        </w:tc>
+        <w:tc>
+          <w:tcPr>
+            <w:tcW w:w="260" w:type="dxa"/>
+            <w:tcBorders>
+              <w:top w:val="nil"/>
+              <w:left w:val="nil"/>
+              <w:bottom w:val="nil"/>
+              <w:right w:val="nil"/>
+            </w:tcBorders>
+          </w:tcPr>
+          <w:p>
+            <w:pPr>
+              <w:jc w:val="center"/>
+              <w:rPr>
+                <w:rFonts w:ascii="Calibri" w:hAnsi="Calibri" w:cs="Calibri"/>
+                <w:color w:val="000000"/>
+              </w:rPr>
+            </w:pPr>
+          </w:p>
+        </w:tc>
+        <w:tc>
+          <w:tcPr>
+            <w:tcW w:w="2160" w:type="dxa"/>
+            <w:tcBorders>
+              <w:top w:val="nil"/>
+              <w:left w:val="nil"/>
+              <w:bottom w:val="nil"/>
+              <w:right w:val="nil"/>
+            </w:tcBorders>
+            <w:vAlign w:val="center"/>
+          </w:tcPr>
+          <w:p>
+            <w:pPr>
+              <w:jc w:val="center"/>
+              <w:rPr>
+                <w:rFonts w:ascii="Calibri" w:hAnsi="Calibri" w:cs="Calibri"/>
+                <w:color w:val="000000"/>
+              </w:rPr>
+            </w:pPr>
+            <w:r>
+              <w:rPr>
+                <w:rFonts w:ascii="Calibri" w:hAnsi="Calibri" w:cs="Calibri"/>
+                <w:color w:val="000000"/>
+              </w:rPr>
+              <w:t>Kingsbury St &amp; Kinzie St</w:t>
+            </w:r>
+          </w:p>
+        </w:tc>
+        <w:tc>
+          <w:tcPr>
+            <w:tcW w:w="1350" w:type="dxa"/>
+            <w:tcBorders>
+              <w:top w:val="nil"/>
+              <w:left w:val="nil"/>
+              <w:bottom w:val="nil"/>
+              <w:right w:val="nil"/>
+            </w:tcBorders>
+            <w:vAlign w:val="center"/>
+          </w:tcPr>
+          <w:p>
+            <w:pPr>
+              <w:jc w:val="center"/>
+              <w:rPr>
+                <w:rFonts w:ascii="Calibri" w:hAnsi="Calibri" w:cs="Calibri"/>
+                <w:color w:val="000000"/>
+              </w:rPr>
+            </w:pPr>
+            <w:r>
+              <w:rPr>
+                <w:rFonts w:ascii="Calibri" w:hAnsi="Calibri" w:cs="Calibri"/>
+                <w:color w:val="000000"/>
+              </w:rPr>
+              <w:t>1902</w:t>
+            </w:r>
+          </w:p>
+        </w:tc>
+        <w:tc>
+          <w:tcPr>
+            <w:tcW w:w="270" w:type="dxa"/>
+            <w:tcBorders>
+              <w:top w:val="nil"/>
+              <w:left w:val="nil"/>
+              <w:bottom w:val="nil"/>
+              <w:right w:val="nil"/>
+            </w:tcBorders>
+            <w:vAlign w:val="center"/>
+          </w:tcPr>
+          <w:p>
+            <w:pPr>
+              <w:jc w:val="center"/>
+              <w:rPr>
+                <w:rFonts w:ascii="Calibri" w:hAnsi="Calibri" w:cs="Calibri"/>
+                <w:color w:val="000000"/>
+              </w:rPr>
+            </w:pPr>
+          </w:p>
+        </w:tc>
+        <w:tc>
+          <w:tcPr>
+            <w:tcW w:w="2340" w:type="dxa"/>
+            <w:tcBorders>
+              <w:top w:val="nil"/>
+              <w:left w:val="nil"/>
+              <w:bottom w:val="nil"/>
+              <w:right w:val="nil"/>
+            </w:tcBorders>
+            <w:vAlign w:val="center"/>
+          </w:tcPr>
+          <w:p>
+            <w:pPr>
+              <w:jc w:val="center"/>
+              <w:rPr>
+                <w:rFonts w:ascii="Calibri" w:hAnsi="Calibri" w:cs="Calibri"/>
+                <w:color w:val="000000"/>
+              </w:rPr>
+            </w:pPr>
+            <w:r>
+              <w:rPr>
+                <w:rFonts w:ascii="Calibri" w:hAnsi="Calibri" w:cs="Calibri"/>
+                <w:color w:val="000000"/>
+              </w:rPr>
+              <w:t>Streeter Dr &amp; Grand Ave</w:t>
+            </w:r>
+          </w:p>
+        </w:tc>
+        <w:tc>
+          <w:tcPr>
+            <w:tcW w:w="1350" w:type="dxa"/>
+            <w:tcBorders>
+              <w:top w:val="nil"/>
+              <w:left w:val="nil"/>
+              <w:bottom w:val="nil"/>
+              <w:right w:val="nil"/>
+            </w:tcBorders>
+            <w:vAlign w:val="center"/>
+          </w:tcPr>
+          <w:p>
+            <w:pPr>
+              <w:jc w:val="center"/>
+              <w:rPr>
+                <w:rFonts w:ascii="Calibri" w:hAnsi="Calibri" w:cs="Calibri"/>
+                <w:color w:val="000000"/>
+              </w:rPr>
+            </w:pPr>
+            <w:r>
+              <w:rPr>
+                <w:rFonts w:ascii="Calibri" w:hAnsi="Calibri" w:cs="Calibri"/>
+                <w:color w:val="000000"/>
+              </w:rPr>
+              <w:t>3840</w:t>
+            </w:r>
+          </w:p>
+        </w:tc>
+      </w:tr>
+      <w:tr>
+        <w:trPr>
+          <w:trHeight w:val="676"/>
+        </w:trPr>
+        <w:tc>
+          <w:tcPr>
+            <w:tcW w:w="1450" w:type="dxa"/>
+            <w:tcBorders>
+              <w:top w:val="nil"/>
+              <w:left w:val="nil"/>
+              <w:bottom w:val="single" w:sz="4" w:space="0" w:color="auto"/>
+              <w:right w:val="nil"/>
+            </w:tcBorders>
+            <w:vAlign w:val="center"/>
+          </w:tcPr>
+          <w:p>
+            <w:r>
+              <w:t>Sunday</w:t>
+            </w:r>
+          </w:p>
+        </w:tc>
+        <w:tc>
+          <w:tcPr>
+            <w:tcW w:w="260" w:type="dxa"/>
+            <w:tcBorders>
+              <w:top w:val="nil"/>
+              <w:left w:val="nil"/>
+              <w:bottom w:val="single" w:sz="4" w:space="0" w:color="auto"/>
+              <w:right w:val="nil"/>
+            </w:tcBorders>
+          </w:tcPr>
+          <w:p>
+            <w:pPr>
+              <w:jc w:val="center"/>
+              <w:rPr>
+                <w:rFonts w:ascii="Calibri" w:hAnsi="Calibri" w:cs="Calibri"/>
+                <w:color w:val="000000"/>
+              </w:rPr>
+            </w:pPr>
+          </w:p>
+        </w:tc>
+        <w:tc>
+          <w:tcPr>
+            <w:tcW w:w="2160" w:type="dxa"/>
+            <w:tcBorders>
+              <w:top w:val="nil"/>
+              <w:left w:val="nil"/>
+              <w:bottom w:val="single" w:sz="4" w:space="0" w:color="auto"/>
+              <w:right w:val="nil"/>
+            </w:tcBorders>
+            <w:vAlign w:val="center"/>
+          </w:tcPr>
+          <w:p>
+            <w:pPr>
+              <w:jc w:val="center"/>
+              <w:rPr>
+                <w:rFonts w:ascii="Calibri" w:hAnsi="Calibri" w:cs="Calibri"/>
+                <w:color w:val="000000"/>
+              </w:rPr>
+            </w:pPr>
+            <w:r>
+              <w:rPr>
+                <w:rFonts w:ascii="Calibri" w:hAnsi="Calibri" w:cs="Calibri"/>
+                <w:color w:val="000000"/>
+              </w:rPr>
+              <w:t>Wells St &amp; Concord Ln</w:t>
+            </w:r>
+          </w:p>
+        </w:tc>
+        <w:tc>
+          <w:tcPr>
+            <w:tcW w:w="1350" w:type="dxa"/>
+            <w:tcBorders>
+              <w:top w:val="nil"/>
+              <w:left w:val="nil"/>
+              <w:bottom w:val="single" w:sz="4" w:space="0" w:color="auto"/>
+              <w:right w:val="nil"/>
+            </w:tcBorders>
+            <w:vAlign w:val="center"/>
+          </w:tcPr>
+          <w:p>
+            <w:pPr>
+              <w:jc w:val="center"/>
+              <w:rPr>
+                <w:rFonts w:ascii="Calibri" w:hAnsi="Calibri" w:cs="Calibri"/>
+                <w:color w:val="000000"/>
+              </w:rPr>
+            </w:pPr>
+            <w:r>
+              <w:rPr>
+                <w:rFonts w:ascii="Calibri" w:hAnsi="Calibri" w:cs="Calibri"/>
+                <w:color w:val="000000"/>
+              </w:rPr>
+              <w:t>2047</w:t>
+            </w:r>
+          </w:p>
+        </w:tc>
+        <w:tc>
+          <w:tcPr>
+            <w:tcW w:w="270" w:type="dxa"/>
+            <w:tcBorders>
+              <w:top w:val="nil"/>
+              <w:left w:val="nil"/>
+              <w:bottom w:val="single" w:sz="4" w:space="0" w:color="auto"/>
+              <w:right w:val="nil"/>
+            </w:tcBorders>
+            <w:vAlign w:val="center"/>
+          </w:tcPr>
+          <w:p>
+            <w:pPr>
+              <w:jc w:val="center"/>
+              <w:rPr>
+                <w:rFonts w:ascii="Calibri" w:hAnsi="Calibri" w:cs="Calibri"/>
+                <w:color w:val="000000"/>
+              </w:rPr>
+            </w:pPr>
+          </w:p>
+        </w:tc>
+        <w:tc>
+          <w:tcPr>
+            <w:tcW w:w="2340" w:type="dxa"/>
+            <w:tcBorders>
+              <w:top w:val="nil"/>
+              <w:left w:val="nil"/>
+              <w:bottom w:val="single" w:sz="4" w:space="0" w:color="auto"/>
+              <w:right w:val="nil"/>
+            </w:tcBorders>
+            <w:vAlign w:val="center"/>
+          </w:tcPr>
+          <w:p>
+            <w:pPr>
+              <w:jc w:val="center"/>
+              <w:rPr>
+                <w:rFonts w:ascii="Calibri" w:hAnsi="Calibri" w:cs="Calibri"/>
+                <w:color w:val="000000"/>
+              </w:rPr>
+            </w:pPr>
+            <w:r>
+              <w:rPr>
+                <w:rFonts w:ascii="Calibri" w:hAnsi="Calibri" w:cs="Calibri"/>
+                <w:color w:val="000000"/>
+              </w:rPr>
+              <w:t>Lake Shore Dr &amp; Monroe St</w:t>
+            </w:r>
+          </w:p>
+        </w:tc>
+        <w:tc>
+          <w:tcPr>
+            <w:tcW w:w="1350" w:type="dxa"/>
+            <w:tcBorders>
+              <w:top w:val="nil"/>
+              <w:left w:val="nil"/>
+              <w:bottom w:val="single" w:sz="4" w:space="0" w:color="auto"/>
+              <w:right w:val="nil"/>
+            </w:tcBorders>
+            <w:vAlign w:val="center"/>
+          </w:tcPr>
+          <w:p>
+            <w:pPr>
+              <w:jc w:val="center"/>
+              <w:rPr>
+                <w:rFonts w:ascii="Calibri" w:hAnsi="Calibri" w:cs="Calibri"/>
+                <w:color w:val="000000"/>
+              </w:rPr>
+            </w:pPr>
+            <w:r>
+              <w:rPr>
+                <w:rFonts w:ascii="Calibri" w:hAnsi="Calibri" w:cs="Calibri"/>
+                <w:color w:val="000000"/>
+              </w:rPr>
+              <w:t>4459</w:t>
+            </w:r>
+          </w:p>
+        </w:tc>
+      </w:tr>
+    </w:tbl>
+    <w:p>
+      <w:pPr>
+        <w:spacing w:after="0"/>
+        <w:rPr>
+          <w:b/>
+          <w:bCs/>
+          <w:sz w:val="26"/>
+        </w:rPr>
+      </w:pPr>
+    </w:p>
+    <w:p>
+      <w:pPr>
+        <w:spacing w:after="0"/>
+        <w:rPr>
+          <w:b/>
+          <w:bCs/>
+          <w:sz w:val="26"/>
+        </w:rPr>
+      </w:pPr>
+    </w:p>
+    <w:p>
+      <w:pPr>
+        <w:spacing w:after="0"/>
+        <w:rPr>
+          <w:b/>
+          <w:bCs/>
+          <w:sz w:val="26"/>
+        </w:rPr>
+      </w:pPr>
       <w:r>
         <w:rPr>
           <w:b/>
@@ -2139,8 +3882,16 @@
     </w:p>
     <w:p>
       <w:pPr>
+        <w:pStyle w:val="ListParagraph"/>
+        <w:numPr>
+          <w:ilvl w:val="0"/>
+          <w:numId w:val="6"/>
+        </w:numPr>
         <w:spacing w:after="0"/>
       </w:pPr>
+      <w:r>
+        <w:t>The most visited start stations in each day of the week are different between member and casual riders.</w:t>
+      </w:r>
     </w:p>
     <w:p>
       <w:pPr>
@@ -2150,31 +3901,6 @@
     <w:p>
       <w:pPr>
         <w:spacing w:after="0"/>
-      </w:pPr>
-    </w:p>
-    <w:p>
-      <w:pPr>
-        <w:spacing w:after="0"/>
-      </w:pPr>
-    </w:p>
-    <w:p>
-      <w:pPr>
-        <w:spacing w:after="0"/>
-      </w:pPr>
-    </w:p>
-    <w:p>
-      <w:pPr>
-        <w:spacing w:after="0"/>
-      </w:pPr>
-    </w:p>
-    <w:p>
-      <w:pPr>
-        <w:spacing w:after="0"/>
-      </w:pPr>
-    </w:p>
-    <w:p>
-      <w:pPr>
-        <w:spacing w:after="0"/>
         <w:rPr>
           <w:b/>
           <w:bCs/>
@@ -2187,7 +3913,6 @@
           <w:bCs/>
           <w:sz w:val="26"/>
         </w:rPr>
-        <w:lastRenderedPageBreak/>
         <w:t xml:space="preserve">Top three </w:t>
       </w:r>
       <w:r>
@@ -2225,13 +3950,13 @@
         <w:spacing w:after="0"/>
       </w:pPr>
       <w:r>
-        <w:t xml:space="preserve">Collect more information through surveys on why annual </w:t>
-      </w:r>
-      <w:r>
-        <w:t>members</w:t>
-      </w:r>
-      <w:r>
-        <w:t xml:space="preserve"> and casual riders ride bikes.</w:t>
+        <w:t xml:space="preserve">Collect more information through surveys on why </w:t>
+      </w:r>
+      <w:r>
+        <w:t xml:space="preserve">member </w:t>
+      </w:r>
+      <w:r>
+        <w:t>and casual riders ride bikes.</w:t>
       </w:r>
     </w:p>
     <w:p>
@@ -2244,7 +3969,10 @@
         <w:spacing w:after="0"/>
       </w:pPr>
       <w:r>
-        <w:t xml:space="preserve">Provide discounts or promotions such as 1-month or 14-days free ride for casual riders that convert to annual members. </w:t>
+        <w:t>Investigate</w:t>
+      </w:r>
+      <w:r>
+        <w:t xml:space="preserve"> why member and casual riders use bikes on the most visited start stations.</w:t>
       </w:r>
     </w:p>
     <w:p>
@@ -2257,38 +3985,14 @@
         <w:spacing w:after="0"/>
       </w:pPr>
       <w:r>
-        <w:t>Provide a 15-minute free ride for 3 months each for casual riders that convert to annual members.</w:t>
-      </w:r>
-    </w:p>
-    <w:p>
-      <w:pPr>
-        <w:spacing w:after="0"/>
-      </w:pPr>
-    </w:p>
-    <w:p>
-      <w:pPr>
-        <w:spacing w:after="0"/>
-      </w:pPr>
-    </w:p>
-    <w:p>
-      <w:pPr>
-        <w:spacing w:after="0"/>
-      </w:pPr>
-    </w:p>
-    <w:p>
-      <w:pPr>
-        <w:spacing w:after="0"/>
-      </w:pPr>
-    </w:p>
-    <w:p>
-      <w:pPr>
-        <w:spacing w:after="0"/>
-      </w:pPr>
-    </w:p>
-    <w:p>
-      <w:pPr>
-        <w:spacing w:after="0"/>
-      </w:pPr>
+        <w:t xml:space="preserve">Provide discounts or promotions such as 1-month or 14-days free ride </w:t>
+      </w:r>
+      <w:r>
+        <w:t>when</w:t>
+      </w:r>
+      <w:r>
+        <w:t xml:space="preserve"> casual riders convert to annual members. </w:t>
+      </w:r>
     </w:p>
     <w:p>
       <w:pPr>
@@ -3503,6 +5207,63 @@
       </w:tblBorders>
     </w:tblPr>
   </w:style>
+  <w:style w:type="paragraph" w:styleId="HTMLPreformatted">
+    <w:name w:val="HTML Preformatted"/>
+    <w:basedOn w:val="Normal"/>
+    <w:link w:val="HTMLPreformattedChar"/>
+    <w:uiPriority w:val="99"/>
+    <w:semiHidden/>
+    <w:unhideWhenUsed/>
+    <w:rsid w:val="00334D09"/>
+    <w:pPr>
+      <w:tabs>
+        <w:tab w:val="left" w:pos="916"/>
+        <w:tab w:val="left" w:pos="1832"/>
+        <w:tab w:val="left" w:pos="2748"/>
+        <w:tab w:val="left" w:pos="3664"/>
+        <w:tab w:val="left" w:pos="4580"/>
+        <w:tab w:val="left" w:pos="5496"/>
+        <w:tab w:val="left" w:pos="6412"/>
+        <w:tab w:val="left" w:pos="7328"/>
+        <w:tab w:val="left" w:pos="8244"/>
+        <w:tab w:val="left" w:pos="9160"/>
+        <w:tab w:val="left" w:pos="10076"/>
+        <w:tab w:val="left" w:pos="10992"/>
+        <w:tab w:val="left" w:pos="11908"/>
+        <w:tab w:val="left" w:pos="12824"/>
+        <w:tab w:val="left" w:pos="13740"/>
+        <w:tab w:val="left" w:pos="14656"/>
+      </w:tabs>
+      <w:spacing w:after="0" w:line="240" w:lineRule="auto"/>
+    </w:pPr>
+    <w:rPr>
+      <w:rFonts w:ascii="Courier New" w:eastAsia="Times New Roman" w:hAnsi="Courier New" w:cs="Courier New"/>
+      <w:kern w:val="0"/>
+      <w:sz w:val="20"/>
+      <w:szCs w:val="20"/>
+      <w14:ligatures w14:val="none"/>
+    </w:rPr>
+  </w:style>
+  <w:style w:type="character" w:customStyle="1" w:styleId="HTMLPreformattedChar">
+    <w:name w:val="HTML Preformatted Char"/>
+    <w:basedOn w:val="DefaultParagraphFont"/>
+    <w:link w:val="HTMLPreformatted"/>
+    <w:uiPriority w:val="99"/>
+    <w:semiHidden/>
+    <w:rsid w:val="00334D09"/>
+    <w:rPr>
+      <w:rFonts w:ascii="Courier New" w:eastAsia="Times New Roman" w:hAnsi="Courier New" w:cs="Courier New"/>
+      <w:kern w:val="0"/>
+      <w:sz w:val="20"/>
+      <w:szCs w:val="20"/>
+      <w14:ligatures w14:val="none"/>
+    </w:rPr>
+  </w:style>
+  <w:style w:type="character" w:customStyle="1" w:styleId="gnd-iwgdh3b">
+    <w:name w:val="gnd-iwgdh3b"/>
+    <w:basedOn w:val="DefaultParagraphFont"/>
+    <w:rsid w:val="00334D09"/>
+  </w:style>
 </w:styles>
 </file>
 

</xml_diff>